<commit_message>
Section 2 - Mathematical Description
Finished Slides, Need to Do Write Up
Remainder - Putting Blocks Together and Conclusion both Slides and Write Up, Mathematical Blocks - Write Up
</commit_message>
<xml_diff>
--- a/PHYS 437 A - Presentation.docx
+++ b/PHYS 437 A - Presentation.docx
@@ -185,7 +185,45 @@
         <w:rPr>
           <w:lang w:val="en-US"/>
         </w:rPr>
-        <w:t xml:space="preserve">position has very little meaning outside the time of measurement. This inability to differentiate between particles is quantum phenomenon called Indistinguishability. This seems like a simple though experiment, however this can have large effects on </w:t>
+        <w:t>position has very little meaning outside the time of measurement. This inability to differentiate between particles is quantum phenomenon called Indistinguishability. This seems like a simple though</w:t>
+      </w:r>
+      <w:r>
+        <w:rPr>
+          <w:lang w:val="en-US"/>
+        </w:rPr>
+        <w:t>t</w:t>
+      </w:r>
+      <w:r>
+        <w:rPr>
+          <w:lang w:val="en-US"/>
+        </w:rPr>
+        <w:t xml:space="preserve"> </w:t>
+      </w:r>
+      <w:r>
+        <w:rPr>
+          <w:lang w:val="en-US"/>
+        </w:rPr>
+        <w:t>experiment;</w:t>
+      </w:r>
+      <w:r>
+        <w:rPr>
+          <w:lang w:val="en-US"/>
+        </w:rPr>
+        <w:t xml:space="preserve"> </w:t>
+      </w:r>
+      <w:proofErr w:type="gramStart"/>
+      <w:r>
+        <w:rPr>
+          <w:lang w:val="en-US"/>
+        </w:rPr>
+        <w:t>however</w:t>
+      </w:r>
+      <w:proofErr w:type="gramEnd"/>
+      <w:r>
+        <w:rPr>
+          <w:lang w:val="en-US"/>
+        </w:rPr>
+        <w:t xml:space="preserve"> this can have large effects on </w:t>
       </w:r>
       <w:r>
         <w:rPr>
@@ -217,7 +255,19 @@
         <w:rPr>
           <w:lang w:val="en-US"/>
         </w:rPr>
-        <w:t xml:space="preserve">Due to the nature of optical quantum computing; it often requires the generation of entangled photon pairs that are indistinguishable. But how do we know if the photon pairs are indistinguishable? In this experiment, motivated by the results of Legero, Wilk, Kuhn and Rempe, I aim to demonstrate that the Hong-Ou Mandel experiment can be used to determine the distinguishability of photons. </w:t>
+        <w:t xml:space="preserve">Due to the nature of optical quantum computing; it often requires the generation of entangled photon pairs that are indistinguishable. But how do we know </w:t>
+      </w:r>
+      <w:r>
+        <w:rPr>
+          <w:lang w:val="en-US"/>
+        </w:rPr>
+        <w:t>that this is the case</w:t>
+      </w:r>
+      <w:r>
+        <w:rPr>
+          <w:lang w:val="en-US"/>
+        </w:rPr>
+        <w:t xml:space="preserve">? In this experiment I aim to demonstrate that the Hong-Ou Mandel experiment can be used to determine the distinguishability of photons. </w:t>
       </w:r>
     </w:p>
     <w:p>
@@ -356,27 +406,172 @@
       </w:pPr>
     </w:p>
     <w:p>
-      <w:proofErr w:type="gramStart"/>
-      <w:r>
-        <w:rPr>
-          <w:lang w:val="en-US"/>
-        </w:rPr>
-        <w:t>In order to</w:t>
-      </w:r>
-      <w:proofErr w:type="gramEnd"/>
-      <w:r>
-        <w:rPr>
-          <w:lang w:val="en-US"/>
-        </w:rPr>
-        <w:t xml:space="preserve"> carry out this plan successfully, I need the following 3 Mathematical descriptions, which I seek to outline in my next slides</w:t>
-      </w:r>
-    </w:p>
-    <w:p>
-      <w:pPr>
-        <w:rPr>
-          <w:lang w:val="en-US"/>
-        </w:rPr>
-      </w:pPr>
+      <w:r>
+        <w:rPr>
+          <w:lang w:val="en-US"/>
+        </w:rPr>
+        <w:t>In order to carry out this plan successfully, I need the following 3 Mathematical descriptions, which I seek to outline in my next slides</w:t>
+      </w:r>
+    </w:p>
+    <w:p>
+      <w:pPr>
+        <w:rPr>
+          <w:lang w:val="en-US"/>
+        </w:rPr>
+      </w:pPr>
+    </w:p>
+    <w:p>
+      <w:pPr>
+        <w:rPr>
+          <w:lang w:val="en-US"/>
+        </w:rPr>
+      </w:pPr>
+      <w:r>
+        <w:rPr>
+          <w:lang w:val="en-US"/>
+        </w:rPr>
+        <w:t>Photon generation and destruction falls naturally under the framework of the quantum harmonic oscillator</w:t>
+      </w:r>
+      <w:r>
+        <w:rPr>
+          <w:lang w:val="en-US"/>
+        </w:rPr>
+        <w:t xml:space="preserve">, especially when considering that the electromagnetic field quantization </w:t>
+      </w:r>
+      <w:r>
+        <w:rPr>
+          <w:lang w:val="en-US"/>
+        </w:rPr>
+        <w:t xml:space="preserve">recovers a form that looks like the harmonic oscillator. However, the quantization </w:t>
+      </w:r>
+      <w:r>
+        <w:rPr>
+          <w:lang w:val="en-US"/>
+        </w:rPr>
+        <w:t xml:space="preserve">of electromagnetic field uses </w:t>
+      </w:r>
+      <w:r>
+        <w:rPr>
+          <w:lang w:val="en-US"/>
+        </w:rPr>
+        <w:t>solutions of the electromagnetic field that are polarization dependent</w:t>
+      </w:r>
+      <w:r>
+        <w:rPr>
+          <w:lang w:val="en-US"/>
+        </w:rPr>
+        <w:t>. How do we involve frequency?</w:t>
+      </w:r>
+    </w:p>
+    <w:p>
+      <w:pPr>
+        <w:rPr>
+          <w:lang w:val="en-US"/>
+        </w:rPr>
+      </w:pPr>
+    </w:p>
+    <w:p>
+      <w:pPr>
+        <w:rPr>
+          <w:lang w:val="en-US"/>
+        </w:rPr>
+      </w:pPr>
+      <w:r>
+        <w:rPr>
+          <w:lang w:val="en-US"/>
+        </w:rPr>
+        <w:t xml:space="preserve">Through the combined efforts of </w:t>
+      </w:r>
+      <w:r>
+        <w:rPr>
+          <w:lang w:val="en-US"/>
+        </w:rPr>
+        <w:t xml:space="preserve">Glauber and </w:t>
+      </w:r>
+      <w:proofErr w:type="spellStart"/>
+      <w:r>
+        <w:rPr>
+          <w:lang w:val="en-US"/>
+        </w:rPr>
+        <w:t>Titulaer</w:t>
+      </w:r>
+      <w:proofErr w:type="spellEnd"/>
+      <w:r>
+        <w:rPr>
+          <w:lang w:val="en-US"/>
+        </w:rPr>
+        <w:t>, a relationship between the inverse of photon lifetime and spectrum of frequency that a photon contains. Given this, a spatio-temporal definition for a photon was made possible. In this project we will be using the function defined by Legero, Wilk, Kuhn, and Rempe</w:t>
+      </w:r>
+      <w:r>
+        <w:rPr>
+          <w:lang w:val="en-US"/>
+        </w:rPr>
+        <w:t>. With the following variable definitions</w:t>
+      </w:r>
+    </w:p>
+    <w:p>
+      <w:pPr>
+        <w:rPr>
+          <w:lang w:val="en-US"/>
+        </w:rPr>
+      </w:pPr>
+    </w:p>
+    <w:p>
+      <w:pPr>
+        <w:rPr>
+          <w:lang w:val="en-US"/>
+        </w:rPr>
+      </w:pPr>
+      <w:r>
+        <w:rPr>
+          <w:lang w:val="en-US"/>
+        </w:rPr>
+        <w:t>We have now established the mathematical shape of the photon, let us find a framework for the Hong-Ou-Mandel experiment</w:t>
+      </w:r>
+    </w:p>
+    <w:p>
+      <w:pPr>
+        <w:rPr>
+          <w:lang w:val="en-US"/>
+        </w:rPr>
+      </w:pPr>
+    </w:p>
+    <w:p>
+      <w:pPr>
+        <w:rPr>
+          <w:lang w:val="en-US"/>
+        </w:rPr>
+      </w:pPr>
+      <w:r>
+        <w:rPr>
+          <w:lang w:val="en-US"/>
+        </w:rPr>
+        <w:t>Fi</w:t>
+      </w:r>
+      <w:r>
+        <w:rPr>
+          <w:lang w:val="en-US"/>
+        </w:rPr>
+        <w:t xml:space="preserve">rst demonstrated by Chung Ki Hong, Zheyu Ou, and Leonard Mandel in 1987. This experiment is a landmark experiment in quantum optics. Though it holds such a large place in the field its </w:t>
+      </w:r>
+      <w:r>
+        <w:rPr>
+          <w:lang w:val="en-US"/>
+        </w:rPr>
+        <w:t xml:space="preserve">implementation is deceptively simple. </w:t>
+      </w:r>
+      <w:r>
+        <w:rPr>
+          <w:lang w:val="en-US"/>
+        </w:rPr>
+        <w:t xml:space="preserve">Two photons are incident upon a beam splitter </w:t>
+      </w:r>
+      <w:r>
+        <w:rPr>
+          <w:lang w:val="en-US"/>
+        </w:rPr>
+        <w:t xml:space="preserve"> </w:t>
+      </w:r>
     </w:p>
     <w:sectPr>
       <w:pgSz w:w="12240" w:h="15840"/>
@@ -1339,6 +1534,7 @@
   <w:style w:type="character" w:default="1" w:styleId="DefaultParagraphFont">
     <w:name w:val="Default Paragraph Font"/>
     <w:uiPriority w:val="1"/>
+    <w:semiHidden/>
     <w:unhideWhenUsed/>
   </w:style>
   <w:style w:type="table" w:default="1" w:styleId="TableNormal">

</xml_diff>

<commit_message>
Completed Powerpoint and Script
Now it's just editing, transitions, and practice
</commit_message>
<xml_diff>
--- a/PHYS 437 A - Presentation.docx
+++ b/PHYS 437 A - Presentation.docx
@@ -4,6 +4,7 @@
   <w:body>
     <w:p>
       <w:pPr>
+        <w:jc w:val="both"/>
         <w:rPr>
           <w:lang w:val="en-US"/>
         </w:rPr>
@@ -23,13 +24,15 @@
     </w:p>
     <w:p>
       <w:pPr>
-        <w:rPr>
-          <w:lang w:val="en-US"/>
-        </w:rPr>
-      </w:pPr>
-    </w:p>
-    <w:p>
-      <w:pPr>
+        <w:jc w:val="both"/>
+        <w:rPr>
+          <w:lang w:val="en-US"/>
+        </w:rPr>
+      </w:pPr>
+    </w:p>
+    <w:p>
+      <w:pPr>
+        <w:jc w:val="both"/>
         <w:rPr>
           <w:lang w:val="en-US"/>
         </w:rPr>
@@ -48,6 +51,7 @@
           <w:ilvl w:val="0"/>
           <w:numId w:val="1"/>
         </w:numPr>
+        <w:jc w:val="both"/>
         <w:rPr>
           <w:lang w:val="en-US"/>
         </w:rPr>
@@ -66,6 +70,7 @@
           <w:ilvl w:val="0"/>
           <w:numId w:val="1"/>
         </w:numPr>
+        <w:jc w:val="both"/>
         <w:rPr>
           <w:lang w:val="en-US"/>
         </w:rPr>
@@ -108,6 +113,7 @@
           <w:ilvl w:val="0"/>
           <w:numId w:val="1"/>
         </w:numPr>
+        <w:jc w:val="both"/>
         <w:rPr>
           <w:lang w:val="en-US"/>
         </w:rPr>
@@ -126,6 +132,7 @@
           <w:ilvl w:val="0"/>
           <w:numId w:val="1"/>
         </w:numPr>
+        <w:jc w:val="both"/>
         <w:rPr>
           <w:lang w:val="en-US"/>
         </w:rPr>
@@ -139,13 +146,15 @@
     </w:p>
     <w:p>
       <w:pPr>
-        <w:rPr>
-          <w:lang w:val="en-US"/>
-        </w:rPr>
-      </w:pPr>
-    </w:p>
-    <w:p>
-      <w:pPr>
+        <w:jc w:val="both"/>
+        <w:rPr>
+          <w:lang w:val="en-US"/>
+        </w:rPr>
+      </w:pPr>
+    </w:p>
+    <w:p>
+      <w:pPr>
+        <w:jc w:val="both"/>
         <w:rPr>
           <w:lang w:val="en-US"/>
         </w:rPr>
@@ -159,6 +168,7 @@
     </w:p>
     <w:p>
       <w:pPr>
+        <w:jc w:val="both"/>
         <w:rPr>
           <w:lang w:val="en-US"/>
         </w:rPr>
@@ -240,13 +250,15 @@
     </w:p>
     <w:p>
       <w:pPr>
-        <w:rPr>
-          <w:lang w:val="en-US"/>
-        </w:rPr>
-      </w:pPr>
-    </w:p>
-    <w:p>
-      <w:pPr>
+        <w:jc w:val="both"/>
+        <w:rPr>
+          <w:lang w:val="en-US"/>
+        </w:rPr>
+      </w:pPr>
+    </w:p>
+    <w:p>
+      <w:pPr>
+        <w:jc w:val="both"/>
         <w:rPr>
           <w:lang w:val="en-US"/>
         </w:rPr>
@@ -272,13 +284,15 @@
     </w:p>
     <w:p>
       <w:pPr>
-        <w:rPr>
-          <w:lang w:val="en-US"/>
-        </w:rPr>
-      </w:pPr>
-    </w:p>
-    <w:p>
-      <w:pPr>
+        <w:jc w:val="both"/>
+        <w:rPr>
+          <w:lang w:val="en-US"/>
+        </w:rPr>
+      </w:pPr>
+    </w:p>
+    <w:p>
+      <w:pPr>
+        <w:jc w:val="both"/>
         <w:rPr>
           <w:lang w:val="en-US"/>
         </w:rPr>
@@ -302,6 +316,7 @@
           <w:ilvl w:val="1"/>
           <w:numId w:val="2"/>
         </w:numPr>
+        <w:jc w:val="both"/>
       </w:pPr>
       <w:r>
         <w:rPr>
@@ -316,6 +331,7 @@
           <w:ilvl w:val="1"/>
           <w:numId w:val="2"/>
         </w:numPr>
+        <w:jc w:val="both"/>
       </w:pPr>
       <w:r>
         <w:rPr>
@@ -327,9 +343,13 @@
     <w:p>
       <w:pPr>
         <w:ind w:left="1440"/>
-      </w:pPr>
-    </w:p>
-    <w:p>
+        <w:jc w:val="both"/>
+      </w:pPr>
+    </w:p>
+    <w:p>
+      <w:pPr>
+        <w:jc w:val="both"/>
+      </w:pPr>
       <w:r>
         <w:rPr>
           <w:lang w:val="en-US"/>
@@ -361,6 +381,7 @@
           <w:ilvl w:val="1"/>
           <w:numId w:val="2"/>
         </w:numPr>
+        <w:jc w:val="both"/>
       </w:pPr>
       <w:r>
         <w:rPr>
@@ -375,6 +396,7 @@
           <w:ilvl w:val="1"/>
           <w:numId w:val="2"/>
         </w:numPr>
+        <w:jc w:val="both"/>
       </w:pPr>
       <w:r>
         <w:rPr>
@@ -389,6 +411,7 @@
           <w:ilvl w:val="1"/>
           <w:numId w:val="2"/>
         </w:numPr>
+        <w:jc w:val="both"/>
       </w:pPr>
       <w:r>
         <w:rPr>
@@ -400,12 +423,16 @@
     </w:p>
     <w:p>
       <w:pPr>
-        <w:rPr>
-          <w:lang w:val="en-US"/>
-        </w:rPr>
-      </w:pPr>
-    </w:p>
-    <w:p>
+        <w:jc w:val="both"/>
+        <w:rPr>
+          <w:lang w:val="en-US"/>
+        </w:rPr>
+      </w:pPr>
+    </w:p>
+    <w:p>
+      <w:pPr>
+        <w:jc w:val="both"/>
+      </w:pPr>
       <w:r>
         <w:rPr>
           <w:lang w:val="en-US"/>
@@ -415,13 +442,15 @@
     </w:p>
     <w:p>
       <w:pPr>
-        <w:rPr>
-          <w:lang w:val="en-US"/>
-        </w:rPr>
-      </w:pPr>
-    </w:p>
-    <w:p>
-      <w:pPr>
+        <w:jc w:val="both"/>
+        <w:rPr>
+          <w:lang w:val="en-US"/>
+        </w:rPr>
+      </w:pPr>
+    </w:p>
+    <w:p>
+      <w:pPr>
+        <w:jc w:val="both"/>
         <w:rPr>
           <w:lang w:val="en-US"/>
         </w:rPr>
@@ -465,13 +494,15 @@
     </w:p>
     <w:p>
       <w:pPr>
-        <w:rPr>
-          <w:lang w:val="en-US"/>
-        </w:rPr>
-      </w:pPr>
-    </w:p>
-    <w:p>
-      <w:pPr>
+        <w:jc w:val="both"/>
+        <w:rPr>
+          <w:lang w:val="en-US"/>
+        </w:rPr>
+      </w:pPr>
+    </w:p>
+    <w:p>
+      <w:pPr>
+        <w:jc w:val="both"/>
         <w:rPr>
           <w:lang w:val="en-US"/>
         </w:rPr>
@@ -511,13 +542,121 @@
     </w:p>
     <w:p>
       <w:pPr>
-        <w:rPr>
-          <w:lang w:val="en-US"/>
-        </w:rPr>
-      </w:pPr>
-    </w:p>
-    <w:p>
-      <w:pPr>
+        <w:jc w:val="both"/>
+        <w:rPr>
+          <w:lang w:val="en-US"/>
+        </w:rPr>
+      </w:pPr>
+    </w:p>
+    <w:p>
+      <w:pPr>
+        <w:pStyle w:val="ListParagraph"/>
+        <w:numPr>
+          <w:ilvl w:val="0"/>
+          <w:numId w:val="5"/>
+        </w:numPr>
+        <w:jc w:val="both"/>
+      </w:pPr>
+      <m:oMath>
+        <m:r>
+          <w:rPr>
+            <w:rFonts w:ascii="Cambria Math" w:hAnsi="Cambria Math"/>
+            <w:lang w:val="en-US"/>
+          </w:rPr>
+          <m:t>δτ</m:t>
+        </m:r>
+      </m:oMath>
+      <w:r>
+        <w:rPr>
+          <w:lang w:val="en-US"/>
+        </w:rPr>
+        <w:t xml:space="preserve"> is the temporal separation between photons</w:t>
+      </w:r>
+    </w:p>
+    <w:p>
+      <w:pPr>
+        <w:pStyle w:val="ListParagraph"/>
+        <w:numPr>
+          <w:ilvl w:val="0"/>
+          <w:numId w:val="5"/>
+        </w:numPr>
+        <w:jc w:val="both"/>
+      </w:pPr>
+      <m:oMath>
+        <m:sSub>
+          <m:sSubPr>
+            <m:ctrlPr>
+              <w:rPr>
+                <w:rFonts w:ascii="Cambria Math" w:hAnsi="Cambria Math"/>
+                <w:i/>
+                <w:iCs/>
+                <w:lang w:val="en-US"/>
+              </w:rPr>
+            </m:ctrlPr>
+          </m:sSubPr>
+          <m:e>
+            <m:r>
+              <w:rPr>
+                <w:rFonts w:ascii="Cambria Math" w:hAnsi="Cambria Math"/>
+                <w:lang w:val="en-US"/>
+              </w:rPr>
+              <m:t>ω</m:t>
+            </m:r>
+          </m:e>
+          <m:sub>
+            <m:r>
+              <w:rPr>
+                <w:rFonts w:ascii="Cambria Math" w:hAnsi="Cambria Math"/>
+                <w:lang w:val="en-US"/>
+              </w:rPr>
+              <m:t>0</m:t>
+            </m:r>
+          </m:sub>
+        </m:sSub>
+      </m:oMath>
+      <w:r>
+        <w:rPr>
+          <w:lang w:val="en-US"/>
+        </w:rPr>
+        <w:t xml:space="preserve"> is the central frequency between photon a and b</w:t>
+      </w:r>
+    </w:p>
+    <w:p>
+      <w:pPr>
+        <w:pStyle w:val="ListParagraph"/>
+        <w:numPr>
+          <w:ilvl w:val="0"/>
+          <w:numId w:val="5"/>
+        </w:numPr>
+        <w:jc w:val="both"/>
+      </w:pPr>
+      <m:oMath>
+        <m:r>
+          <w:rPr>
+            <w:rFonts w:ascii="Cambria Math" w:hAnsi="Cambria Math"/>
+            <w:lang w:val="en-US"/>
+          </w:rPr>
+          <m:t>∆</m:t>
+        </m:r>
+      </m:oMath>
+      <w:r>
+        <w:rPr>
+          <w:lang w:val="en-US"/>
+        </w:rPr>
+        <w:t xml:space="preserve"> is the separation between photons a and b</w:t>
+      </w:r>
+    </w:p>
+    <w:p>
+      <w:pPr>
+        <w:jc w:val="both"/>
+        <w:rPr>
+          <w:lang w:val="en-US"/>
+        </w:rPr>
+      </w:pPr>
+    </w:p>
+    <w:p>
+      <w:pPr>
+        <w:jc w:val="both"/>
         <w:rPr>
           <w:lang w:val="en-US"/>
         </w:rPr>
@@ -531,13 +670,15 @@
     </w:p>
     <w:p>
       <w:pPr>
-        <w:rPr>
-          <w:lang w:val="en-US"/>
-        </w:rPr>
-      </w:pPr>
-    </w:p>
-    <w:p>
-      <w:pPr>
+        <w:jc w:val="both"/>
+        <w:rPr>
+          <w:lang w:val="en-US"/>
+        </w:rPr>
+      </w:pPr>
+    </w:p>
+    <w:p>
+      <w:pPr>
+        <w:jc w:val="both"/>
         <w:rPr>
           <w:lang w:val="en-US"/>
         </w:rPr>
@@ -552,19 +693,13 @@
         <w:rPr>
           <w:lang w:val="en-US"/>
         </w:rPr>
-        <w:t xml:space="preserve">rst demonstrated by Chung Ki Hong, Zheyu Ou, and Leonard Mandel in 1987. This experiment is a landmark experiment in quantum optics. Though it holds such a large place in the field its </w:t>
-      </w:r>
-      <w:r>
-        <w:rPr>
-          <w:lang w:val="en-US"/>
-        </w:rPr>
-        <w:t xml:space="preserve">implementation is deceptively simple. </w:t>
-      </w:r>
-      <w:r>
-        <w:rPr>
-          <w:lang w:val="en-US"/>
-        </w:rPr>
-        <w:t xml:space="preserve">Two photons are incident upon a beam splitter </w:t>
+        <w:t>rst demonstrated by Chung Ki Hong, Zheyu Ou, and Leonard Mandel in 1987. This experiment is a landmark experiment in quantum optics</w:t>
+      </w:r>
+      <w:r>
+        <w:rPr>
+          <w:lang w:val="en-US"/>
+        </w:rPr>
+        <w:t>; however, its implementation is rather simple.</w:t>
       </w:r>
       <w:r>
         <w:rPr>
@@ -572,46 +707,540 @@
         </w:rPr>
         <w:t xml:space="preserve"> </w:t>
       </w:r>
-    </w:p>
-    <w:p>
-      <w:pPr>
-        <w:rPr>
-          <w:lang w:val="en-US"/>
-        </w:rPr>
-      </w:pPr>
-    </w:p>
-    <w:p>
-      <w:pPr>
-        <w:rPr>
-          <w:lang w:val="en-US"/>
-        </w:rPr>
-      </w:pPr>
-      <w:r>
-        <w:rPr>
-          <w:lang w:val="en-US"/>
-        </w:rPr>
-        <w:t>…</w:t>
-      </w:r>
-    </w:p>
-    <w:p>
-      <w:pPr>
-        <w:rPr>
-          <w:lang w:val="en-US"/>
-        </w:rPr>
-      </w:pPr>
-    </w:p>
-    <w:p>
-      <w:pPr>
-        <w:rPr>
-          <w:lang w:val="en-US"/>
-        </w:rPr>
-      </w:pPr>
-      <w:r>
-        <w:rPr>
-          <w:lang w:val="en-US"/>
-        </w:rPr>
-        <w:t>Now that we’ve collected our blocks, let us build them in such a way that we can demonstrate particle distinguishability</w:t>
-      </w:r>
+      <w:r>
+        <w:rPr>
+          <w:lang w:val="en-US"/>
+        </w:rPr>
+        <w:t xml:space="preserve">Two photons are incident </w:t>
+      </w:r>
+      <w:r>
+        <w:rPr>
+          <w:lang w:val="en-US"/>
+        </w:rPr>
+        <w:t>on</w:t>
+      </w:r>
+      <w:r>
+        <w:rPr>
+          <w:lang w:val="en-US"/>
+        </w:rPr>
+        <w:t xml:space="preserve"> a beam splitte</w:t>
+      </w:r>
+      <w:r>
+        <w:rPr>
+          <w:lang w:val="en-US"/>
+        </w:rPr>
+        <w:t xml:space="preserve">r, this emits output photons which are incident on two photodetectors. The researchers then measured the detection delay between the photodetectors. </w:t>
+      </w:r>
+      <w:r>
+        <w:rPr>
+          <w:lang w:val="en-US"/>
+        </w:rPr>
+        <w:t xml:space="preserve">The results of which were unexpected. </w:t>
+      </w:r>
+    </w:p>
+    <w:p>
+      <w:pPr>
+        <w:jc w:val="both"/>
+        <w:rPr>
+          <w:lang w:val="en-US"/>
+        </w:rPr>
+      </w:pPr>
+    </w:p>
+    <w:p>
+      <w:pPr>
+        <w:jc w:val="both"/>
+        <w:rPr>
+          <w:lang w:val="en-US"/>
+        </w:rPr>
+      </w:pPr>
+      <w:r>
+        <w:rPr>
+          <w:lang w:val="en-US"/>
+        </w:rPr>
+        <w:t>Hong, Ou, and Mandel found that when there was no temporal separation between the photons and the photons were indistinguishable, there was no coincident counts. That is to say</w:t>
+      </w:r>
+      <w:r>
+        <w:rPr>
+          <w:lang w:val="en-US"/>
+        </w:rPr>
+        <w:t xml:space="preserve"> that</w:t>
+      </w:r>
+      <w:r>
+        <w:rPr>
+          <w:lang w:val="en-US"/>
+        </w:rPr>
+        <w:t xml:space="preserve"> </w:t>
+      </w:r>
+      <w:r>
+        <w:rPr>
+          <w:lang w:val="en-US"/>
+        </w:rPr>
+        <w:t>there were no simultaneous photon detections in both photodetectors.</w:t>
+      </w:r>
+    </w:p>
+    <w:p>
+      <w:pPr>
+        <w:jc w:val="both"/>
+        <w:rPr>
+          <w:lang w:val="en-US"/>
+        </w:rPr>
+      </w:pPr>
+    </w:p>
+    <w:p>
+      <w:pPr>
+        <w:jc w:val="both"/>
+        <w:rPr>
+          <w:lang w:val="en-US"/>
+        </w:rPr>
+      </w:pPr>
+      <w:r>
+        <w:rPr>
+          <w:lang w:val="en-US"/>
+        </w:rPr>
+        <w:t>This can be demonstrated mathematically as follows:</w:t>
+      </w:r>
+    </w:p>
+    <w:p>
+      <w:pPr>
+        <w:pStyle w:val="ListParagraph"/>
+        <w:numPr>
+          <w:ilvl w:val="0"/>
+          <w:numId w:val="6"/>
+        </w:numPr>
+        <w:jc w:val="both"/>
+        <w:rPr>
+          <w:lang w:val="en-US"/>
+        </w:rPr>
+      </w:pPr>
+      <w:r>
+        <w:rPr>
+          <w:lang w:val="en-US"/>
+        </w:rPr>
+        <w:t xml:space="preserve">The state of the system is vacuum state, upon which two photon creation are acting </w:t>
+      </w:r>
+    </w:p>
+    <w:p>
+      <w:pPr>
+        <w:pStyle w:val="ListParagraph"/>
+        <w:numPr>
+          <w:ilvl w:val="0"/>
+          <w:numId w:val="6"/>
+        </w:numPr>
+        <w:jc w:val="both"/>
+        <w:rPr>
+          <w:lang w:val="en-US"/>
+        </w:rPr>
+      </w:pPr>
+      <w:r>
+        <w:rPr>
+          <w:lang w:val="en-US"/>
+        </w:rPr>
+        <w:t xml:space="preserve">The </w:t>
+      </w:r>
+      <w:proofErr w:type="spellStart"/>
+      <w:r>
+        <w:rPr>
+          <w:lang w:val="en-US"/>
+        </w:rPr>
+        <w:t>beamsplitter</w:t>
+      </w:r>
+      <w:proofErr w:type="spellEnd"/>
+      <w:r>
+        <w:rPr>
+          <w:lang w:val="en-US"/>
+        </w:rPr>
+        <w:t xml:space="preserve"> transformation that takes input photons a and b and generates outputs c and d</w:t>
+      </w:r>
+    </w:p>
+    <w:p>
+      <w:pPr>
+        <w:pStyle w:val="ListParagraph"/>
+        <w:ind w:left="0"/>
+        <w:jc w:val="both"/>
+        <w:rPr>
+          <w:lang w:val="en-US"/>
+        </w:rPr>
+      </w:pPr>
+      <w:r>
+        <w:rPr>
+          <w:lang w:val="en-US"/>
+        </w:rPr>
+        <w:lastRenderedPageBreak/>
+        <w:t xml:space="preserve">We can combine these to get </w:t>
+      </w:r>
+      <w:proofErr w:type="gramStart"/>
+      <w:r>
+        <w:rPr>
+          <w:lang w:val="en-US"/>
+        </w:rPr>
+        <w:t>the final result</w:t>
+      </w:r>
+      <w:proofErr w:type="gramEnd"/>
+      <w:r>
+        <w:rPr>
+          <w:lang w:val="en-US"/>
+        </w:rPr>
+        <w:t xml:space="preserve"> of the HOM experiment – No Coincidence Counts!</w:t>
+      </w:r>
+    </w:p>
+    <w:p>
+      <w:pPr>
+        <w:jc w:val="both"/>
+        <w:rPr>
+          <w:lang w:val="en-US"/>
+        </w:rPr>
+      </w:pPr>
+    </w:p>
+    <w:p>
+      <w:pPr>
+        <w:jc w:val="both"/>
+        <w:rPr>
+          <w:lang w:val="en-US"/>
+        </w:rPr>
+      </w:pPr>
+      <w:r>
+        <w:rPr>
+          <w:lang w:val="en-US"/>
+        </w:rPr>
+        <w:t xml:space="preserve">We have now arrived at our final building block, the second order correlation function. This was motivated by the experimental results of R. Hanbury-Brown and R. Twiss, who wanted to prove that a beam splitter was sufficient to determine star size. They found that the average fluctuations in the input intensity were proportional to the average fluctuations in the output photocurrents. </w:t>
+      </w:r>
+    </w:p>
+    <w:p>
+      <w:pPr>
+        <w:jc w:val="both"/>
+        <w:rPr>
+          <w:lang w:val="en-US"/>
+        </w:rPr>
+      </w:pPr>
+    </w:p>
+    <w:p>
+      <w:pPr>
+        <w:jc w:val="both"/>
+        <w:rPr>
+          <w:lang w:val="en-US"/>
+        </w:rPr>
+      </w:pPr>
+      <w:r>
+        <w:rPr>
+          <w:lang w:val="en-US"/>
+        </w:rPr>
+        <w:t xml:space="preserve">These outputs can be modelled via the second order correlation function. In quantum optics, photon counts, rather than intensity are used, and we end up with the following form. </w:t>
+      </w:r>
+    </w:p>
+    <w:p>
+      <w:pPr>
+        <w:jc w:val="both"/>
+        <w:rPr>
+          <w:lang w:val="en-US"/>
+        </w:rPr>
+      </w:pPr>
+    </w:p>
+    <w:p>
+      <w:pPr>
+        <w:jc w:val="both"/>
+        <w:rPr>
+          <w:lang w:val="en-US"/>
+        </w:rPr>
+      </w:pPr>
+      <w:r>
+        <w:rPr>
+          <w:lang w:val="en-US"/>
+        </w:rPr>
+        <w:t xml:space="preserve">Now that we’ve established our building blocks, let’s see what we can make with them. In our previous slide, we established a second-order correlation function, however these are with respect to input photons. We make a small change so that they represent output photons c and d. </w:t>
+      </w:r>
+    </w:p>
+    <w:p>
+      <w:pPr>
+        <w:jc w:val="both"/>
+        <w:rPr>
+          <w:lang w:val="en-US"/>
+        </w:rPr>
+      </w:pPr>
+    </w:p>
+    <w:p>
+      <w:pPr>
+        <w:jc w:val="both"/>
+        <w:rPr>
+          <w:lang w:val="en-US"/>
+        </w:rPr>
+      </w:pPr>
+      <w:r>
+        <w:rPr>
+          <w:lang w:val="en-US"/>
+        </w:rPr>
+        <w:t>However, this comes with a catch that we don’t know what the output photons look like</w:t>
+      </w:r>
+      <w:r>
+        <w:rPr>
+          <w:lang w:val="en-US"/>
+        </w:rPr>
+        <w:t xml:space="preserve">, however if we recall the beam splitter transformation, we can recast what we have in terms of the input photons which we do know everything about. </w:t>
+      </w:r>
+    </w:p>
+    <w:p>
+      <w:pPr>
+        <w:jc w:val="both"/>
+        <w:rPr>
+          <w:lang w:val="en-US"/>
+        </w:rPr>
+      </w:pPr>
+    </w:p>
+    <w:p>
+      <w:pPr>
+        <w:jc w:val="both"/>
+        <w:rPr>
+          <w:lang w:val="en-US"/>
+        </w:rPr>
+      </w:pPr>
+      <w:r>
+        <w:rPr>
+          <w:lang w:val="en-US"/>
+        </w:rPr>
+        <w:t>The resulting equation is rather cumbersome, but it can be simplified with the following considerations:</w:t>
+      </w:r>
+    </w:p>
+    <w:p>
+      <w:pPr>
+        <w:pStyle w:val="ListParagraph"/>
+        <w:numPr>
+          <w:ilvl w:val="0"/>
+          <w:numId w:val="7"/>
+        </w:numPr>
+        <w:jc w:val="both"/>
+        <w:rPr>
+          <w:lang w:val="en-US"/>
+        </w:rPr>
+      </w:pPr>
+      <w:r>
+        <w:rPr>
+          <w:lang w:val="en-US"/>
+        </w:rPr>
+        <w:t>We are only considering single photon emissions, so we can ignore terms that are operator squared like a^2 or adag^2</w:t>
+      </w:r>
+    </w:p>
+    <w:p>
+      <w:pPr>
+        <w:pStyle w:val="ListParagraph"/>
+        <w:numPr>
+          <w:ilvl w:val="0"/>
+          <w:numId w:val="7"/>
+        </w:numPr>
+        <w:jc w:val="both"/>
+        <w:rPr>
+          <w:lang w:val="en-US"/>
+        </w:rPr>
+      </w:pPr>
+      <w:r>
+        <w:rPr>
+          <w:lang w:val="en-US"/>
+        </w:rPr>
+        <w:t>The time dependence is only in the temporal mode function, not in the operators themselves</w:t>
+      </w:r>
+    </w:p>
+    <w:p>
+      <w:pPr>
+        <w:pStyle w:val="ListParagraph"/>
+        <w:numPr>
+          <w:ilvl w:val="0"/>
+          <w:numId w:val="7"/>
+        </w:numPr>
+        <w:jc w:val="both"/>
+        <w:rPr>
+          <w:lang w:val="en-US"/>
+        </w:rPr>
+      </w:pPr>
+      <w:r>
+        <w:rPr>
+          <w:lang w:val="en-US"/>
+        </w:rPr>
+        <w:t>Use of the vacuum state as established in the HOM Experiment section</w:t>
+      </w:r>
+    </w:p>
+    <w:p>
+      <w:pPr>
+        <w:pStyle w:val="ListParagraph"/>
+        <w:numPr>
+          <w:ilvl w:val="0"/>
+          <w:numId w:val="7"/>
+        </w:numPr>
+        <w:jc w:val="both"/>
+        <w:rPr>
+          <w:lang w:val="en-US"/>
+        </w:rPr>
+      </w:pPr>
+      <w:r>
+        <w:rPr>
+          <w:lang w:val="en-US"/>
+        </w:rPr>
+        <w:t>And the expectation number of the number operator on the first excited state is 1</w:t>
+      </w:r>
+    </w:p>
+    <w:p>
+      <w:pPr>
+        <w:jc w:val="both"/>
+        <w:rPr>
+          <w:lang w:val="en-US"/>
+        </w:rPr>
+      </w:pPr>
+      <w:r>
+        <w:rPr>
+          <w:lang w:val="en-US"/>
+        </w:rPr>
+        <w:t>We are left with the following simple form for the second order correlation function</w:t>
+      </w:r>
+    </w:p>
+    <w:p>
+      <w:pPr>
+        <w:jc w:val="both"/>
+        <w:rPr>
+          <w:lang w:val="en-US"/>
+        </w:rPr>
+      </w:pPr>
+    </w:p>
+    <w:p>
+      <w:pPr>
+        <w:jc w:val="both"/>
+        <w:rPr>
+          <w:lang w:val="en-US"/>
+        </w:rPr>
+      </w:pPr>
+      <w:r>
+        <w:rPr>
+          <w:lang w:val="en-US"/>
+        </w:rPr>
+        <w:t xml:space="preserve">Into which we input the mode function given by LWKR, which gives us the following equation. </w:t>
+      </w:r>
+    </w:p>
+    <w:p>
+      <w:pPr>
+        <w:jc w:val="both"/>
+        <w:rPr>
+          <w:lang w:val="en-US"/>
+        </w:rPr>
+      </w:pPr>
+    </w:p>
+    <w:p>
+      <w:pPr>
+        <w:jc w:val="both"/>
+        <w:rPr>
+          <w:lang w:val="en-US"/>
+        </w:rPr>
+      </w:pPr>
+      <w:r>
+        <w:rPr>
+          <w:lang w:val="en-US"/>
+        </w:rPr>
+        <w:t>We can graph this over different frequency differences, and what we note is that as the difference in frequency increases so too does the number of fringes within the envelop – The Quantum Beat</w:t>
+      </w:r>
+    </w:p>
+    <w:p>
+      <w:pPr>
+        <w:jc w:val="both"/>
+        <w:rPr>
+          <w:lang w:val="en-US"/>
+        </w:rPr>
+      </w:pPr>
+    </w:p>
+    <w:p>
+      <w:pPr>
+        <w:jc w:val="both"/>
+        <w:rPr>
+          <w:lang w:val="en-US"/>
+        </w:rPr>
+      </w:pPr>
+      <w:r>
+        <w:rPr>
+          <w:lang w:val="en-US"/>
+        </w:rPr>
+        <w:t xml:space="preserve">However, we can pursue this a little further. We want to know how the likelihood of measuring a coincidence count has changed. We can do this by considering the probability distribution over all detection times. We do this mathematically by integrating the second order correlation function over all </w:t>
+      </w:r>
+      <w:r>
+        <w:rPr>
+          <w:lang w:val="en-US"/>
+        </w:rPr>
+        <w:lastRenderedPageBreak/>
+        <w:t xml:space="preserve">detection times t and all detection delays </w:t>
+      </w:r>
+      <w:r>
+        <w:rPr>
+          <w:lang w:val="en-US"/>
+        </w:rPr>
+        <w:t xml:space="preserve">tau. We are left with the following equation, which we can graph to contrast against the idealized HOM dip. </w:t>
+      </w:r>
+    </w:p>
+    <w:p>
+      <w:pPr>
+        <w:jc w:val="both"/>
+        <w:rPr>
+          <w:lang w:val="en-US"/>
+        </w:rPr>
+      </w:pPr>
+    </w:p>
+    <w:p>
+      <w:pPr>
+        <w:jc w:val="both"/>
+        <w:rPr>
+          <w:lang w:val="en-US"/>
+        </w:rPr>
+      </w:pPr>
+      <w:r>
+        <w:rPr>
+          <w:lang w:val="en-US"/>
+        </w:rPr>
+        <w:t xml:space="preserve">We have the correlation plotted on the blue axis, frequency difference on the green, and temporal delay on the red. What we can see is that as the frequency difference changes, the HOM dip steadily rises from its idealized position. This acts as a second confirmation for photon distinguishability. </w:t>
+      </w:r>
+    </w:p>
+    <w:p>
+      <w:pPr>
+        <w:jc w:val="both"/>
+        <w:rPr>
+          <w:lang w:val="en-US"/>
+        </w:rPr>
+      </w:pPr>
+    </w:p>
+    <w:p>
+      <w:pPr>
+        <w:jc w:val="both"/>
+        <w:rPr>
+          <w:lang w:val="en-US"/>
+        </w:rPr>
+      </w:pPr>
+      <w:r>
+        <w:rPr>
+          <w:lang w:val="en-US"/>
+        </w:rPr>
+        <w:t>In summary, we have confirmed that the HOM experiment can be used as a verification for photon indistinguishability. We can calculate the second order correlation function associated to the HOM experiment and detect the presence of the quantum beat by graphing it. We can also integrate this function over all possible detection times and detection delays and contrast it against the idealized HOM dip as further confirmation for photon distinguishability.</w:t>
+      </w:r>
+    </w:p>
+    <w:p>
+      <w:pPr>
+        <w:jc w:val="both"/>
+        <w:rPr>
+          <w:lang w:val="en-US"/>
+        </w:rPr>
+      </w:pPr>
+    </w:p>
+    <w:p>
+      <w:pPr>
+        <w:jc w:val="both"/>
+        <w:rPr>
+          <w:lang w:val="en-US"/>
+        </w:rPr>
+      </w:pPr>
+      <w:r>
+        <w:rPr>
+          <w:lang w:val="en-US"/>
+        </w:rPr>
+        <w:t xml:space="preserve">So where does this take us going forward? Industry standards for quantum optics are spontaneous parametric down conversion for photon generation. However, this process is probabilistic rather than deterministic. One of the ways we can move away from this is in the use of the quantum dot. I seek to test the Reimer group’s quantum dot and measure the distinguishability of the photons that it emits. </w:t>
+      </w:r>
+    </w:p>
+    <w:p>
+      <w:pPr>
+        <w:jc w:val="both"/>
+        <w:rPr>
+          <w:lang w:val="en-US"/>
+        </w:rPr>
+      </w:pPr>
     </w:p>
     <w:sectPr>
       <w:pgSz w:w="12240" w:h="15840"/>
@@ -879,6 +1508,119 @@
     </w:lvl>
   </w:abstractNum>
   <w:abstractNum w:abstractNumId="2" w15:restartNumberingAfterBreak="0">
+    <w:nsid w:val="218366A9"/>
+    <w:multiLevelType w:val="hybridMultilevel"/>
+    <w:tmpl w:val="3F144D24"/>
+    <w:lvl w:ilvl="0" w:tplc="10090001">
+      <w:start w:val="1"/>
+      <w:numFmt w:val="bullet"/>
+      <w:lvlText w:val=""/>
+      <w:lvlJc w:val="left"/>
+      <w:pPr>
+        <w:ind w:left="720" w:hanging="360"/>
+      </w:pPr>
+      <w:rPr>
+        <w:rFonts w:ascii="Symbol" w:hAnsi="Symbol" w:hint="default"/>
+      </w:rPr>
+    </w:lvl>
+    <w:lvl w:ilvl="1" w:tplc="10090003" w:tentative="1">
+      <w:start w:val="1"/>
+      <w:numFmt w:val="bullet"/>
+      <w:lvlText w:val="o"/>
+      <w:lvlJc w:val="left"/>
+      <w:pPr>
+        <w:ind w:left="1440" w:hanging="360"/>
+      </w:pPr>
+      <w:rPr>
+        <w:rFonts w:ascii="Courier New" w:hAnsi="Courier New" w:cs="Courier New" w:hint="default"/>
+      </w:rPr>
+    </w:lvl>
+    <w:lvl w:ilvl="2" w:tplc="10090005" w:tentative="1">
+      <w:start w:val="1"/>
+      <w:numFmt w:val="bullet"/>
+      <w:lvlText w:val=""/>
+      <w:lvlJc w:val="left"/>
+      <w:pPr>
+        <w:ind w:left="2160" w:hanging="360"/>
+      </w:pPr>
+      <w:rPr>
+        <w:rFonts w:ascii="Wingdings" w:hAnsi="Wingdings" w:hint="default"/>
+      </w:rPr>
+    </w:lvl>
+    <w:lvl w:ilvl="3" w:tplc="10090001" w:tentative="1">
+      <w:start w:val="1"/>
+      <w:numFmt w:val="bullet"/>
+      <w:lvlText w:val=""/>
+      <w:lvlJc w:val="left"/>
+      <w:pPr>
+        <w:ind w:left="2880" w:hanging="360"/>
+      </w:pPr>
+      <w:rPr>
+        <w:rFonts w:ascii="Symbol" w:hAnsi="Symbol" w:hint="default"/>
+      </w:rPr>
+    </w:lvl>
+    <w:lvl w:ilvl="4" w:tplc="10090003" w:tentative="1">
+      <w:start w:val="1"/>
+      <w:numFmt w:val="bullet"/>
+      <w:lvlText w:val="o"/>
+      <w:lvlJc w:val="left"/>
+      <w:pPr>
+        <w:ind w:left="3600" w:hanging="360"/>
+      </w:pPr>
+      <w:rPr>
+        <w:rFonts w:ascii="Courier New" w:hAnsi="Courier New" w:cs="Courier New" w:hint="default"/>
+      </w:rPr>
+    </w:lvl>
+    <w:lvl w:ilvl="5" w:tplc="10090005" w:tentative="1">
+      <w:start w:val="1"/>
+      <w:numFmt w:val="bullet"/>
+      <w:lvlText w:val=""/>
+      <w:lvlJc w:val="left"/>
+      <w:pPr>
+        <w:ind w:left="4320" w:hanging="360"/>
+      </w:pPr>
+      <w:rPr>
+        <w:rFonts w:ascii="Wingdings" w:hAnsi="Wingdings" w:hint="default"/>
+      </w:rPr>
+    </w:lvl>
+    <w:lvl w:ilvl="6" w:tplc="10090001" w:tentative="1">
+      <w:start w:val="1"/>
+      <w:numFmt w:val="bullet"/>
+      <w:lvlText w:val=""/>
+      <w:lvlJc w:val="left"/>
+      <w:pPr>
+        <w:ind w:left="5040" w:hanging="360"/>
+      </w:pPr>
+      <w:rPr>
+        <w:rFonts w:ascii="Symbol" w:hAnsi="Symbol" w:hint="default"/>
+      </w:rPr>
+    </w:lvl>
+    <w:lvl w:ilvl="7" w:tplc="10090003" w:tentative="1">
+      <w:start w:val="1"/>
+      <w:numFmt w:val="bullet"/>
+      <w:lvlText w:val="o"/>
+      <w:lvlJc w:val="left"/>
+      <w:pPr>
+        <w:ind w:left="5760" w:hanging="360"/>
+      </w:pPr>
+      <w:rPr>
+        <w:rFonts w:ascii="Courier New" w:hAnsi="Courier New" w:cs="Courier New" w:hint="default"/>
+      </w:rPr>
+    </w:lvl>
+    <w:lvl w:ilvl="8" w:tplc="10090005" w:tentative="1">
+      <w:start w:val="1"/>
+      <w:numFmt w:val="bullet"/>
+      <w:lvlText w:val=""/>
+      <w:lvlJc w:val="left"/>
+      <w:pPr>
+        <w:ind w:left="6480" w:hanging="360"/>
+      </w:pPr>
+      <w:rPr>
+        <w:rFonts w:ascii="Wingdings" w:hAnsi="Wingdings" w:hint="default"/>
+      </w:rPr>
+    </w:lvl>
+  </w:abstractNum>
+  <w:abstractNum w:abstractNumId="3" w15:restartNumberingAfterBreak="0">
     <w:nsid w:val="3B4E6568"/>
     <w:multiLevelType w:val="hybridMultilevel"/>
     <w:tmpl w:val="0B6443AE"/>
@@ -1017,7 +1759,120 @@
       </w:rPr>
     </w:lvl>
   </w:abstractNum>
-  <w:abstractNum w:abstractNumId="3" w15:restartNumberingAfterBreak="0">
+  <w:abstractNum w:abstractNumId="4" w15:restartNumberingAfterBreak="0">
+    <w:nsid w:val="55AD21A0"/>
+    <w:multiLevelType w:val="hybridMultilevel"/>
+    <w:tmpl w:val="7EAC3010"/>
+    <w:lvl w:ilvl="0" w:tplc="10090001">
+      <w:start w:val="1"/>
+      <w:numFmt w:val="bullet"/>
+      <w:lvlText w:val=""/>
+      <w:lvlJc w:val="left"/>
+      <w:pPr>
+        <w:ind w:left="720" w:hanging="360"/>
+      </w:pPr>
+      <w:rPr>
+        <w:rFonts w:ascii="Symbol" w:hAnsi="Symbol" w:hint="default"/>
+      </w:rPr>
+    </w:lvl>
+    <w:lvl w:ilvl="1" w:tplc="10090003" w:tentative="1">
+      <w:start w:val="1"/>
+      <w:numFmt w:val="bullet"/>
+      <w:lvlText w:val="o"/>
+      <w:lvlJc w:val="left"/>
+      <w:pPr>
+        <w:ind w:left="1440" w:hanging="360"/>
+      </w:pPr>
+      <w:rPr>
+        <w:rFonts w:ascii="Courier New" w:hAnsi="Courier New" w:cs="Courier New" w:hint="default"/>
+      </w:rPr>
+    </w:lvl>
+    <w:lvl w:ilvl="2" w:tplc="10090005" w:tentative="1">
+      <w:start w:val="1"/>
+      <w:numFmt w:val="bullet"/>
+      <w:lvlText w:val=""/>
+      <w:lvlJc w:val="left"/>
+      <w:pPr>
+        <w:ind w:left="2160" w:hanging="360"/>
+      </w:pPr>
+      <w:rPr>
+        <w:rFonts w:ascii="Wingdings" w:hAnsi="Wingdings" w:hint="default"/>
+      </w:rPr>
+    </w:lvl>
+    <w:lvl w:ilvl="3" w:tplc="10090001" w:tentative="1">
+      <w:start w:val="1"/>
+      <w:numFmt w:val="bullet"/>
+      <w:lvlText w:val=""/>
+      <w:lvlJc w:val="left"/>
+      <w:pPr>
+        <w:ind w:left="2880" w:hanging="360"/>
+      </w:pPr>
+      <w:rPr>
+        <w:rFonts w:ascii="Symbol" w:hAnsi="Symbol" w:hint="default"/>
+      </w:rPr>
+    </w:lvl>
+    <w:lvl w:ilvl="4" w:tplc="10090003" w:tentative="1">
+      <w:start w:val="1"/>
+      <w:numFmt w:val="bullet"/>
+      <w:lvlText w:val="o"/>
+      <w:lvlJc w:val="left"/>
+      <w:pPr>
+        <w:ind w:left="3600" w:hanging="360"/>
+      </w:pPr>
+      <w:rPr>
+        <w:rFonts w:ascii="Courier New" w:hAnsi="Courier New" w:cs="Courier New" w:hint="default"/>
+      </w:rPr>
+    </w:lvl>
+    <w:lvl w:ilvl="5" w:tplc="10090005" w:tentative="1">
+      <w:start w:val="1"/>
+      <w:numFmt w:val="bullet"/>
+      <w:lvlText w:val=""/>
+      <w:lvlJc w:val="left"/>
+      <w:pPr>
+        <w:ind w:left="4320" w:hanging="360"/>
+      </w:pPr>
+      <w:rPr>
+        <w:rFonts w:ascii="Wingdings" w:hAnsi="Wingdings" w:hint="default"/>
+      </w:rPr>
+    </w:lvl>
+    <w:lvl w:ilvl="6" w:tplc="10090001" w:tentative="1">
+      <w:start w:val="1"/>
+      <w:numFmt w:val="bullet"/>
+      <w:lvlText w:val=""/>
+      <w:lvlJc w:val="left"/>
+      <w:pPr>
+        <w:ind w:left="5040" w:hanging="360"/>
+      </w:pPr>
+      <w:rPr>
+        <w:rFonts w:ascii="Symbol" w:hAnsi="Symbol" w:hint="default"/>
+      </w:rPr>
+    </w:lvl>
+    <w:lvl w:ilvl="7" w:tplc="10090003" w:tentative="1">
+      <w:start w:val="1"/>
+      <w:numFmt w:val="bullet"/>
+      <w:lvlText w:val="o"/>
+      <w:lvlJc w:val="left"/>
+      <w:pPr>
+        <w:ind w:left="5760" w:hanging="360"/>
+      </w:pPr>
+      <w:rPr>
+        <w:rFonts w:ascii="Courier New" w:hAnsi="Courier New" w:cs="Courier New" w:hint="default"/>
+      </w:rPr>
+    </w:lvl>
+    <w:lvl w:ilvl="8" w:tplc="10090005" w:tentative="1">
+      <w:start w:val="1"/>
+      <w:numFmt w:val="bullet"/>
+      <w:lvlText w:val=""/>
+      <w:lvlJc w:val="left"/>
+      <w:pPr>
+        <w:ind w:left="6480" w:hanging="360"/>
+      </w:pPr>
+      <w:rPr>
+        <w:rFonts w:ascii="Wingdings" w:hAnsi="Wingdings" w:hint="default"/>
+      </w:rPr>
+    </w:lvl>
+  </w:abstractNum>
+  <w:abstractNum w:abstractNumId="5" w15:restartNumberingAfterBreak="0">
     <w:nsid w:val="71620AC1"/>
     <w:multiLevelType w:val="hybridMultilevel"/>
     <w:tmpl w:val="A25AFD5E"/>
@@ -1154,6 +2009,119 @@
       </w:pPr>
       <w:rPr>
         <w:rFonts w:ascii="Calibri" w:hAnsi="Calibri" w:hint="default"/>
+      </w:rPr>
+    </w:lvl>
+  </w:abstractNum>
+  <w:abstractNum w:abstractNumId="6" w15:restartNumberingAfterBreak="0">
+    <w:nsid w:val="730015A0"/>
+    <w:multiLevelType w:val="hybridMultilevel"/>
+    <w:tmpl w:val="A4EC59AC"/>
+    <w:lvl w:ilvl="0" w:tplc="10090001">
+      <w:start w:val="1"/>
+      <w:numFmt w:val="bullet"/>
+      <w:lvlText w:val=""/>
+      <w:lvlJc w:val="left"/>
+      <w:pPr>
+        <w:ind w:left="720" w:hanging="360"/>
+      </w:pPr>
+      <w:rPr>
+        <w:rFonts w:ascii="Symbol" w:hAnsi="Symbol" w:hint="default"/>
+      </w:rPr>
+    </w:lvl>
+    <w:lvl w:ilvl="1" w:tplc="10090003" w:tentative="1">
+      <w:start w:val="1"/>
+      <w:numFmt w:val="bullet"/>
+      <w:lvlText w:val="o"/>
+      <w:lvlJc w:val="left"/>
+      <w:pPr>
+        <w:ind w:left="1440" w:hanging="360"/>
+      </w:pPr>
+      <w:rPr>
+        <w:rFonts w:ascii="Courier New" w:hAnsi="Courier New" w:cs="Courier New" w:hint="default"/>
+      </w:rPr>
+    </w:lvl>
+    <w:lvl w:ilvl="2" w:tplc="10090005" w:tentative="1">
+      <w:start w:val="1"/>
+      <w:numFmt w:val="bullet"/>
+      <w:lvlText w:val=""/>
+      <w:lvlJc w:val="left"/>
+      <w:pPr>
+        <w:ind w:left="2160" w:hanging="360"/>
+      </w:pPr>
+      <w:rPr>
+        <w:rFonts w:ascii="Wingdings" w:hAnsi="Wingdings" w:hint="default"/>
+      </w:rPr>
+    </w:lvl>
+    <w:lvl w:ilvl="3" w:tplc="10090001" w:tentative="1">
+      <w:start w:val="1"/>
+      <w:numFmt w:val="bullet"/>
+      <w:lvlText w:val=""/>
+      <w:lvlJc w:val="left"/>
+      <w:pPr>
+        <w:ind w:left="2880" w:hanging="360"/>
+      </w:pPr>
+      <w:rPr>
+        <w:rFonts w:ascii="Symbol" w:hAnsi="Symbol" w:hint="default"/>
+      </w:rPr>
+    </w:lvl>
+    <w:lvl w:ilvl="4" w:tplc="10090003" w:tentative="1">
+      <w:start w:val="1"/>
+      <w:numFmt w:val="bullet"/>
+      <w:lvlText w:val="o"/>
+      <w:lvlJc w:val="left"/>
+      <w:pPr>
+        <w:ind w:left="3600" w:hanging="360"/>
+      </w:pPr>
+      <w:rPr>
+        <w:rFonts w:ascii="Courier New" w:hAnsi="Courier New" w:cs="Courier New" w:hint="default"/>
+      </w:rPr>
+    </w:lvl>
+    <w:lvl w:ilvl="5" w:tplc="10090005" w:tentative="1">
+      <w:start w:val="1"/>
+      <w:numFmt w:val="bullet"/>
+      <w:lvlText w:val=""/>
+      <w:lvlJc w:val="left"/>
+      <w:pPr>
+        <w:ind w:left="4320" w:hanging="360"/>
+      </w:pPr>
+      <w:rPr>
+        <w:rFonts w:ascii="Wingdings" w:hAnsi="Wingdings" w:hint="default"/>
+      </w:rPr>
+    </w:lvl>
+    <w:lvl w:ilvl="6" w:tplc="10090001" w:tentative="1">
+      <w:start w:val="1"/>
+      <w:numFmt w:val="bullet"/>
+      <w:lvlText w:val=""/>
+      <w:lvlJc w:val="left"/>
+      <w:pPr>
+        <w:ind w:left="5040" w:hanging="360"/>
+      </w:pPr>
+      <w:rPr>
+        <w:rFonts w:ascii="Symbol" w:hAnsi="Symbol" w:hint="default"/>
+      </w:rPr>
+    </w:lvl>
+    <w:lvl w:ilvl="7" w:tplc="10090003" w:tentative="1">
+      <w:start w:val="1"/>
+      <w:numFmt w:val="bullet"/>
+      <w:lvlText w:val="o"/>
+      <w:lvlJc w:val="left"/>
+      <w:pPr>
+        <w:ind w:left="5760" w:hanging="360"/>
+      </w:pPr>
+      <w:rPr>
+        <w:rFonts w:ascii="Courier New" w:hAnsi="Courier New" w:cs="Courier New" w:hint="default"/>
+      </w:rPr>
+    </w:lvl>
+    <w:lvl w:ilvl="8" w:tplc="10090005" w:tentative="1">
+      <w:start w:val="1"/>
+      <w:numFmt w:val="bullet"/>
+      <w:lvlText w:val=""/>
+      <w:lvlJc w:val="left"/>
+      <w:pPr>
+        <w:ind w:left="6480" w:hanging="360"/>
+      </w:pPr>
+      <w:rPr>
+        <w:rFonts w:ascii="Wingdings" w:hAnsi="Wingdings" w:hint="default"/>
       </w:rPr>
     </w:lvl>
   </w:abstractNum>
@@ -1161,13 +2129,22 @@
     <w:abstractNumId w:val="1"/>
   </w:num>
   <w:num w:numId="2" w16cid:durableId="665474234">
-    <w:abstractNumId w:val="2"/>
+    <w:abstractNumId w:val="3"/>
   </w:num>
   <w:num w:numId="3" w16cid:durableId="46149690">
-    <w:abstractNumId w:val="3"/>
+    <w:abstractNumId w:val="5"/>
   </w:num>
   <w:num w:numId="4" w16cid:durableId="721443564">
     <w:abstractNumId w:val="0"/>
+  </w:num>
+  <w:num w:numId="5" w16cid:durableId="1541242006">
+    <w:abstractNumId w:val="4"/>
+  </w:num>
+  <w:num w:numId="6" w16cid:durableId="1811707682">
+    <w:abstractNumId w:val="2"/>
+  </w:num>
+  <w:num w:numId="7" w16cid:durableId="168910072">
+    <w:abstractNumId w:val="6"/>
   </w:num>
 </w:numbering>
 </file>
@@ -1574,7 +2551,6 @@
   <w:style w:type="character" w:default="1" w:styleId="DefaultParagraphFont">
     <w:name w:val="Default Paragraph Font"/>
     <w:uiPriority w:val="1"/>
-    <w:semiHidden/>
     <w:unhideWhenUsed/>
   </w:style>
   <w:style w:type="table" w:default="1" w:styleId="TableNormal">

</xml_diff>